<commit_message>
added website link to the report
</commit_message>
<xml_diff>
--- a/technical_ceramics/public/report.docx
+++ b/technical_ceramics/public/report.docx
@@ -132,6 +132,23 @@
         </w:rPr>
         <w:t>)</w:t>
       </w:r>
+    </w:p>
+    <w:p>
+      <w:pPr>
+        <w:pStyle w:val="AuthorInformation"/>
+        <w:rPr>
+          <w:lang w:val="en-GB"/>
+        </w:rPr>
+      </w:pPr>
+      <w:hyperlink r:id="rId8" w:history="1">
+        <w:r>
+          <w:rPr>
+            <w:rStyle w:val="Hiperligao"/>
+            <w:lang w:val="en-GB"/>
+          </w:rPr>
+          <w:t>Website</w:t>
+        </w:r>
+      </w:hyperlink>
     </w:p>
     <w:p>
       <w:pPr>
@@ -508,7 +525,7 @@
                     </pic:cNvPicPr>
                   </pic:nvPicPr>
                   <pic:blipFill>
-                    <a:blip r:embed="rId8" cstate="print">
+                    <a:blip r:embed="rId9" cstate="print">
                       <a:extLst>
                         <a:ext uri="{28A0092B-C50C-407E-A947-70E740481C1C}">
                           <a14:useLocalDpi xmlns:a14="http://schemas.microsoft.com/office/drawing/2010/main" val="0"/>
@@ -623,7 +640,7 @@
                     </pic:cNvPicPr>
                   </pic:nvPicPr>
                   <pic:blipFill>
-                    <a:blip r:embed="rId9" cstate="print">
+                    <a:blip r:embed="rId10" cstate="print">
                       <a:extLst>
                         <a:ext uri="{28A0092B-C50C-407E-A947-70E740481C1C}">
                           <a14:useLocalDpi xmlns:a14="http://schemas.microsoft.com/office/drawing/2010/main" val="0"/>
@@ -844,7 +861,7 @@
                     </pic:cNvPicPr>
                   </pic:nvPicPr>
                   <pic:blipFill>
-                    <a:blip r:embed="rId10" cstate="print">
+                    <a:blip r:embed="rId11" cstate="print">
                       <a:extLst>
                         <a:ext uri="{28A0092B-C50C-407E-A947-70E740481C1C}">
                           <a14:useLocalDpi xmlns:a14="http://schemas.microsoft.com/office/drawing/2010/main" val="0"/>
@@ -943,39 +960,7 @@
           <w:iCs/>
           <w:lang w:val="en-GB"/>
         </w:rPr>
-        <w:t xml:space="preserve">Image </w:t>
-      </w:r>
-      <w:r>
-        <w:rPr>
-          <w:i w:val="0"/>
-          <w:iCs/>
-          <w:lang w:val="en-GB"/>
-        </w:rPr>
-        <w:t>3</w:t>
-      </w:r>
-      <w:r>
-        <w:rPr>
-          <w:i w:val="0"/>
-          <w:iCs/>
-          <w:lang w:val="en-GB"/>
-        </w:rPr>
-        <w:t xml:space="preserve"> –</w:t>
-      </w:r>
-      <w:r>
-        <w:rPr>
-          <w:i w:val="0"/>
-          <w:iCs/>
-          <w:lang w:val="en-GB"/>
-        </w:rPr>
-        <w:t xml:space="preserve">Scatter </w:t>
-      </w:r>
-      <w:r>
-        <w:rPr>
-          <w:i w:val="0"/>
-          <w:iCs/>
-          <w:lang w:val="en-GB"/>
-        </w:rPr>
-        <w:t>plot</w:t>
+        <w:t>Image 3 –Scatter plot</w:t>
       </w:r>
     </w:p>
     <w:p>
@@ -3132,6 +3117,9 @@
     <w:lsdException w:name="Table Subtle 1" w:semiHidden="1" w:unhideWhenUsed="1"/>
     <w:lsdException w:name="Table Subtle 2" w:semiHidden="1" w:unhideWhenUsed="1"/>
     <w:lsdException w:name="Table Web 1" w:semiHidden="1" w:unhideWhenUsed="1"/>
+    <w:lsdException w:name="Table Web 2" w:semiHidden="1" w:unhideWhenUsed="1"/>
+    <w:lsdException w:name="Table Web 3" w:semiHidden="1" w:unhideWhenUsed="1"/>
+    <w:lsdException w:name="Table Theme" w:semiHidden="1" w:unhideWhenUsed="1"/>
     <w:lsdException w:name="Light Shading"/>
     <w:lsdException w:name="Light List"/>
     <w:lsdException w:name="Light Grid"/>
@@ -3345,7 +3333,7 @@
   <w:style w:type="paragraph" w:default="1" w:styleId="Normal">
     <w:name w:val="Normal"/>
     <w:qFormat/>
-    <w:rsid w:val="003D38D2"/>
+    <w:rsid w:val="00131A33"/>
     <w:pPr>
       <w:spacing w:after="160" w:line="259" w:lineRule="auto"/>
     </w:pPr>
@@ -3538,8 +3526,9 @@
   <w:style w:type="character" w:default="1" w:styleId="Tipodeletrapredefinidodopargrafo">
     <w:name w:val="Default Paragraph Font"/>
     <w:uiPriority w:val="1"/>
+    <w:semiHidden/>
     <w:unhideWhenUsed/>
-    <w:rsid w:val="003D38D2"/>
+    <w:rsid w:val="00131A33"/>
   </w:style>
   <w:style w:type="table" w:default="1" w:styleId="Tabelanormal">
     <w:name w:val="Normal Table"/>
@@ -3561,7 +3550,7 @@
     <w:uiPriority w:val="99"/>
     <w:semiHidden/>
     <w:unhideWhenUsed/>
-    <w:rsid w:val="003D38D2"/>
+    <w:rsid w:val="00131A33"/>
   </w:style>
   <w:style w:type="paragraph" w:styleId="Ttulo">
     <w:name w:val="Title"/>
@@ -3908,6 +3897,18 @@
       <w:szCs w:val="24"/>
     </w:rPr>
   </w:style>
+  <w:style w:type="character" w:styleId="MenoNoResolvida">
+    <w:name w:val="Unresolved Mention"/>
+    <w:basedOn w:val="Tipodeletrapredefinidodopargrafo"/>
+    <w:uiPriority w:val="99"/>
+    <w:semiHidden/>
+    <w:unhideWhenUsed/>
+    <w:rsid w:val="00131A33"/>
+    <w:rPr>
+      <w:color w:val="605E5C"/>
+      <w:shd w:val="clear" w:color="auto" w:fill="E1DFDD"/>
+    </w:rPr>
+  </w:style>
 </w:styles>
 </file>
 

</xml_diff>